<commit_message>
fix: updated case study answer
</commit_message>
<xml_diff>
--- a/courses/microsoft-powerbi-professional-cert/excel-basics/sorting-and-filtering/Case Study - Filtering Data.docx
+++ b/courses/microsoft-powerbi-professional-cert/excel-basics/sorting-and-filtering/Case Study - Filtering Data.docx
@@ -723,6 +723,7 @@
       </w:pPr>
       <w:r>
         <w:rPr>
+          <w:noProof/>
           <w:color w:val="FF0000"/>
         </w:rPr>
         <w:drawing>
@@ -782,6 +783,9 @@
         </w:drawing>
       </w:r>
       <w:r>
+        <w:rPr>
+          <w:noProof/>
+        </w:rPr>
         <w:drawing>
           <wp:anchor distT="0" distB="0" distL="114300" distR="114300" simplePos="0" relativeHeight="251661312" behindDoc="0" locked="0" layoutInCell="1" allowOverlap="1" wp14:anchorId="06AC6507">
             <wp:simplePos x="0" y="0"/>
@@ -853,7 +857,7 @@
           <w:sz w:val="24"/>
           <w:szCs w:val="24"/>
         </w:rPr>
-        <w:t>74</w:t>
+        <w:t>22</w:t>
       </w:r>
       <w:r>
         <w:rPr>

</xml_diff>